<commit_message>
Arquivo atualizado Projeto Integrador
</commit_message>
<xml_diff>
--- a/documentacao/1.Projeto Integrador I InsightLab.docx
+++ b/documentacao/1.Projeto Integrador I InsightLab.docx
@@ -1504,6 +1504,9 @@
       </w:r>
       <w:fldSimple w:instr=" SEQ Figura \* ARABIC ">
         <w:r>
+          <w:rPr>
+            <w:noProof/>
+          </w:rPr>
           <w:t>1</w:t>
         </w:r>
       </w:fldSimple>
@@ -2270,7 +2273,15 @@
               <w:jc w:val="both"/>
             </w:pPr>
             <w:r>
-              <w:t>Criação de I.A’s para atendimentos personalizados, com robôs que se baseiam em dados reais das empresas, dando suporte total ao cliente, e intermediando futuros atendimentos com nossos profissionais.</w:t>
+              <w:t xml:space="preserve">Criação de </w:t>
+            </w:r>
+            <w:proofErr w:type="gramStart"/>
+            <w:r>
+              <w:t>I.A’s</w:t>
+            </w:r>
+            <w:proofErr w:type="gramEnd"/>
+            <w:r>
+              <w:t xml:space="preserve"> para atendimentos personalizados, com robôs que se baseiam em dados reais das empresas, dando suporte total ao cliente, e intermediando futuros atendimentos com nossos profissionais.</w:t>
             </w:r>
           </w:p>
         </w:tc>
@@ -2283,7 +2294,15 @@
               <w:jc w:val="both"/>
             </w:pPr>
             <w:r>
-              <w:t>Aprimorar as I.A’s generativas, afim de conseguirmos atender pelo menos 45% da nossa demanda com a utilização de nossos robôs.</w:t>
+              <w:t xml:space="preserve">Aprimorar as </w:t>
+            </w:r>
+            <w:proofErr w:type="gramStart"/>
+            <w:r>
+              <w:t>I.A’s</w:t>
+            </w:r>
+            <w:proofErr w:type="gramEnd"/>
+            <w:r>
+              <w:t xml:space="preserve"> generativas, afim de conseguirmos atender pelo menos 45% da nossa demanda com a utilização de nossos robôs.</w:t>
             </w:r>
           </w:p>
         </w:tc>
@@ -4280,6 +4299,9 @@
     <w:p/>
     <w:p/>
     <w:p/>
+    <w:p/>
+    <w:p/>
+    <w:p/>
     <w:p>
       <w:pPr>
         <w:jc w:val="both"/>
@@ -4294,18 +4316,18 @@
         </w:rPr>
         <w:lastRenderedPageBreak/>
         <w:drawing>
-          <wp:anchor distT="0" distB="0" distL="114300" distR="114300" simplePos="0" relativeHeight="251659264" behindDoc="0" locked="0" layoutInCell="1" allowOverlap="1" wp14:anchorId="3F94DA2C" wp14:editId="42B4E0B9">
+          <wp:anchor distT="0" distB="0" distL="114300" distR="114300" simplePos="0" relativeHeight="251659264" behindDoc="0" locked="0" layoutInCell="1" allowOverlap="1" wp14:anchorId="19E5CFC6" wp14:editId="22C8194F">
             <wp:simplePos x="0" y="0"/>
             <wp:positionH relativeFrom="column">
-              <wp:posOffset>-328930</wp:posOffset>
+              <wp:posOffset>-250825</wp:posOffset>
             </wp:positionH>
             <wp:positionV relativeFrom="paragraph">
-              <wp:posOffset>433041</wp:posOffset>
+              <wp:posOffset>354330</wp:posOffset>
             </wp:positionV>
-            <wp:extent cx="7245985" cy="2251710"/>
+            <wp:extent cx="7112000" cy="1987550"/>
             <wp:effectExtent l="0" t="0" r="0" b="0"/>
             <wp:wrapSquare wrapText="bothSides"/>
-            <wp:docPr id="1216715545" name="Imagem 1"/>
+            <wp:docPr id="1359199625" name="Imagem 1"/>
             <wp:cNvGraphicFramePr>
               <a:graphicFrameLocks xmlns:a="http://schemas.openxmlformats.org/drawingml/2006/main" noChangeAspect="1"/>
             </wp:cNvGraphicFramePr>
@@ -4313,7 +4335,7 @@
               <a:graphicData uri="http://schemas.openxmlformats.org/drawingml/2006/picture">
                 <pic:pic xmlns:pic="http://schemas.openxmlformats.org/drawingml/2006/picture">
                   <pic:nvPicPr>
-                    <pic:cNvPr id="1216715545" name=""/>
+                    <pic:cNvPr id="1359199625" name=""/>
                     <pic:cNvPicPr/>
                   </pic:nvPicPr>
                   <pic:blipFill>
@@ -4331,7 +4353,7 @@
                   <pic:spPr>
                     <a:xfrm>
                       <a:off x="0" y="0"/>
-                      <a:ext cx="7245985" cy="2251710"/>
+                      <a:ext cx="7112000" cy="1987550"/>
                     </a:xfrm>
                     <a:prstGeom prst="rect">
                       <a:avLst/>
@@ -7706,6 +7728,7 @@
   <w:style w:type="character" w:default="1" w:styleId="Fontepargpadro">
     <w:name w:val="Default Paragraph Font"/>
     <w:uiPriority w:val="1"/>
+    <w:semiHidden/>
     <w:unhideWhenUsed/>
   </w:style>
   <w:style w:type="table" w:default="1" w:styleId="Tabelanormal">

</xml_diff>

<commit_message>
arquivo base dados restaurante
</commit_message>
<xml_diff>
--- a/documentacao/1.Projeto Integrador I InsightLab.docx
+++ b/documentacao/1.Projeto Integrador I InsightLab.docx
@@ -183,22 +183,6 @@
           <w:szCs w:val="32"/>
         </w:rPr>
         <w:t>Bruno Correa</w:t>
-      </w:r>
-    </w:p>
-    <w:p>
-      <w:pPr>
-        <w:jc w:val="center"/>
-        <w:rPr>
-          <w:sz w:val="32"/>
-          <w:szCs w:val="32"/>
-        </w:rPr>
-      </w:pPr>
-      <w:r>
-        <w:rPr>
-          <w:sz w:val="32"/>
-          <w:szCs w:val="32"/>
-        </w:rPr>
-        <w:t>Douglas Americo</w:t>
       </w:r>
     </w:p>
     <w:p>
@@ -1526,7 +1510,19 @@
         <w:jc w:val="both"/>
       </w:pPr>
       <w:r>
-        <w:t xml:space="preserve">A InsightLab é uma consultoria especializada em análise de dados, com a missão de transformar dados brutos em insights estratégicos. Fundada em 2024, no município de Votorantim-SP, a empresa está estrategicamente localizada para estar próxima de clientes potenciais e fomentar o relacionamento com outras empresas emergentes da região. </w:t>
+        <w:t xml:space="preserve">A InsightLab é uma consultoria </w:t>
+      </w:r>
+      <w:r>
+        <w:t>de</w:t>
+      </w:r>
+      <w:r>
+        <w:t xml:space="preserve"> análise de dados</w:t>
+      </w:r>
+      <w:r>
+        <w:t xml:space="preserve"> especializada em bares e restaurantes</w:t>
+      </w:r>
+      <w:r>
+        <w:t xml:space="preserve">, com a missão de transformar dados brutos em insights estratégicos. Fundada em 2024, no município de Votorantim-SP, a empresa está estrategicamente localizada para estar próxima de clientes potenciais e fomentar o relacionamento com outras empresas emergentes da região. </w:t>
       </w:r>
     </w:p>
     <w:p>
@@ -1592,7 +1588,13 @@
         <w:jc w:val="both"/>
       </w:pPr>
       <w:r>
-        <w:t>Nossa missão é transformar dados em insights estratégicos que impulsionam o crescimento e a inovação das empresas. Ajudamos nossos clientes a tomarem decisões mais inteligentes e baseadas em dados, oferecendo soluções personalizadas e tecnologias avançadas para otimizar suas operações e alcançar resultados significativos.</w:t>
+        <w:t xml:space="preserve">Nossa missão é transformar dados em insights estratégicos que impulsionam o crescimento e a inovação </w:t>
+      </w:r>
+      <w:r>
+        <w:t>de bares e restaurantes</w:t>
+      </w:r>
+      <w:r>
+        <w:t>. Ajudamos nossos clientes a tomarem decisões mais inteligentes e baseadas em dados, oferecendo soluções personalizadas e tecnologias avançadas para otimizar suas operações e alcançar resultados significativos.</w:t>
       </w:r>
     </w:p>
     <w:p>
@@ -1756,55 +1758,80 @@
           <w:rStyle w:val="Forte"/>
           <w:b w:val="0"/>
         </w:rPr>
-        <w:t>A InsightLab, tem como principal diferencial competitivo a InsightPlace, uma plataforma de atendimento pós-venda, onde os clientes poderão ter acesso a materiais exclusivos</w:t>
-      </w:r>
+        <w:t xml:space="preserve">A InsightLab, tem como principal diferencial competitivo a </w:t>
+      </w:r>
+      <w:proofErr w:type="spellStart"/>
       <w:r>
         <w:rPr>
           <w:rStyle w:val="Forte"/>
           <w:b w:val="0"/>
         </w:rPr>
-        <w:t xml:space="preserve"> (treinamentos para funcionários, estratégias de marketing, drinks e pratos em alta no mercado, planejamentos para demandas de feriados e dias de alto fluxo, etc.)</w:t>
-      </w:r>
+        <w:t>InsightPlace</w:t>
+      </w:r>
+      <w:proofErr w:type="spellEnd"/>
       <w:r>
         <w:rPr>
           <w:rStyle w:val="Forte"/>
           <w:b w:val="0"/>
         </w:rPr>
-        <w:t>, atendime</w:t>
+        <w:t>, uma plataforma de atendimento pós-venda, onde os clientes poderão ter acesso a materiais exclusivos</w:t>
       </w:r>
       <w:r>
         <w:rPr>
           <w:rStyle w:val="Forte"/>
           <w:b w:val="0"/>
         </w:rPr>
-        <w:t>nto personalizado com o Labinho</w:t>
+        <w:t xml:space="preserve"> (treinamentos para funcionários, estratégias de marketing, drinks e pratos em alta no mercado, planejamentos para demandas de feriados e dias de alto fluxo, etc.)</w:t>
       </w:r>
       <w:r>
         <w:rPr>
           <w:rStyle w:val="Forte"/>
           <w:b w:val="0"/>
         </w:rPr>
-        <w:t xml:space="preserve"> </w:t>
+        <w:t>, atendime</w:t>
       </w:r>
       <w:r>
         <w:rPr>
           <w:rStyle w:val="Forte"/>
           <w:b w:val="0"/>
         </w:rPr>
-        <w:t>(</w:t>
-      </w:r>
+        <w:t xml:space="preserve">nto personalizado com o </w:t>
+      </w:r>
+      <w:proofErr w:type="spellStart"/>
       <w:r>
         <w:rPr>
           <w:rStyle w:val="Forte"/>
           <w:b w:val="0"/>
         </w:rPr>
-        <w:t>um robô que em tempo real, com base nos dados de cada empresa em específico, fornece um atendimento online 24h, sanando dúvidas e até mesmo intermediando futuros atendimentos com os profissionais da empresa</w:t>
-      </w:r>
+        <w:t>Labinho</w:t>
+      </w:r>
+      <w:proofErr w:type="spellEnd"/>
       <w:r>
         <w:rPr>
           <w:rStyle w:val="Forte"/>
           <w:b w:val="0"/>
         </w:rPr>
+        <w:t xml:space="preserve"> </w:t>
+      </w:r>
+      <w:r>
+        <w:rPr>
+          <w:rStyle w:val="Forte"/>
+          <w:b w:val="0"/>
+        </w:rPr>
+        <w:t>(</w:t>
+      </w:r>
+      <w:r>
+        <w:rPr>
+          <w:rStyle w:val="Forte"/>
+          <w:b w:val="0"/>
+        </w:rPr>
+        <w:t>um robô que em tempo real, com base nos dados de cada empresa em específico, fornece um atendimento online 24h, sanando dúvidas e até mesmo intermediando futuros atendimentos com os profissionais da empresa</w:t>
+      </w:r>
+      <w:r>
+        <w:rPr>
+          <w:rStyle w:val="Forte"/>
+          <w:b w:val="0"/>
+        </w:rPr>
         <w:t>), o qual fornece o plano de atendimento continuado estratégico (onde o cliente tem direito a alguns meses de consultoria, após uma experiência com nossos serviços).</w:t>
       </w:r>
     </w:p>
@@ -1895,12 +1922,21 @@
         </w:rPr>
         <w:t xml:space="preserve">Bares e restaurantes de pequeno e médio porte, em grandes centros urbanos, incluindo pubs, </w:t>
       </w:r>
+      <w:proofErr w:type="spellStart"/>
       <w:r>
         <w:rPr>
           <w:rStyle w:val="Forte"/>
           <w:b w:val="0"/>
         </w:rPr>
-        <w:t>rooftops, choperias</w:t>
+        <w:t>rooftops</w:t>
+      </w:r>
+      <w:proofErr w:type="spellEnd"/>
+      <w:r>
+        <w:rPr>
+          <w:rStyle w:val="Forte"/>
+          <w:b w:val="0"/>
+        </w:rPr>
+        <w:t>, choperias</w:t>
       </w:r>
       <w:r>
         <w:rPr>
@@ -2193,20 +2229,13 @@
               <w:jc w:val="both"/>
             </w:pPr>
             <w:r>
-              <w:t>Segundo a EBC (Empresa Brasil de Comunicação) em 2024 houve um aumento</w:t>
-            </w:r>
-            <w:r>
-              <w:t xml:space="preserve"> </w:t>
-            </w:r>
-            <w:r>
-              <w:t>d</w:t>
-            </w:r>
-            <w:r>
-              <w:t>o número de bares e restaurantes com prejuízos</w:t>
-            </w:r>
-            <w:r>
-              <w:t>.</w:t>
-            </w:r>
+              <w:t>Segundo a EBC (Empresa Brasil de Comunicação) em 2024 houve um aumento do número de bares e restaurantes com prejuízos.</w:t>
+            </w:r>
+          </w:p>
+          <w:p>
+            <w:pPr>
+              <w:jc w:val="both"/>
+            </w:pPr>
           </w:p>
         </w:tc>
         <w:tc>
@@ -2275,10 +2304,12 @@
             <w:r>
               <w:t xml:space="preserve">Criação de </w:t>
             </w:r>
+            <w:proofErr w:type="spellStart"/>
             <w:proofErr w:type="gramStart"/>
             <w:r>
               <w:t>I.A’s</w:t>
             </w:r>
+            <w:proofErr w:type="spellEnd"/>
             <w:proofErr w:type="gramEnd"/>
             <w:r>
               <w:t xml:space="preserve"> para atendimentos personalizados, com robôs que se baseiam em dados reais das empresas, dando suporte total ao cliente, e intermediando futuros atendimentos com nossos profissionais.</w:t>
@@ -2296,10 +2327,12 @@
             <w:r>
               <w:t xml:space="preserve">Aprimorar as </w:t>
             </w:r>
+            <w:proofErr w:type="spellStart"/>
             <w:proofErr w:type="gramStart"/>
             <w:r>
               <w:t>I.A’s</w:t>
             </w:r>
+            <w:proofErr w:type="spellEnd"/>
             <w:proofErr w:type="gramEnd"/>
             <w:r>
               <w:t xml:space="preserve"> generativas, afim de conseguirmos atender pelo menos 45% da nossa demanda com a utilização de nossos robôs.</w:t>
@@ -2358,7 +2391,7 @@
           </w:tcPr>
           <w:p>
             <w:pPr>
-              <w:jc w:val="center"/>
+              <w:jc w:val="both"/>
               <w:rPr>
                 <w:rFonts w:ascii="Calibri" w:hAnsi="Calibri" w:cs="Calibri"/>
                 <w:color w:val="000000"/>
@@ -2379,7 +2412,7 @@
           </w:tcPr>
           <w:p>
             <w:pPr>
-              <w:jc w:val="center"/>
+              <w:jc w:val="both"/>
             </w:pPr>
             <w:r>
               <w:t>Aproveitar a localização estratégica em Sorocaba e expandir sua base de clientes para cidades vizinhas e grandes centros urbanos, oferecendo soluções personalizadas.</w:t>
@@ -2392,7 +2425,7 @@
           </w:tcPr>
           <w:p>
             <w:pPr>
-              <w:jc w:val="center"/>
+              <w:jc w:val="both"/>
               <w:rPr>
                 <w:rFonts w:ascii="Calibri" w:hAnsi="Calibri" w:cs="Calibri"/>
                 <w:color w:val="000000"/>
@@ -2570,11 +2603,25 @@
               <w:jc w:val="both"/>
             </w:pPr>
             <w:r>
-              <w:t>Vendas de bares e restaurantes caem 4% em setembro, aponta levantamento</w:t>
-            </w:r>
-            <w:r>
-              <w:t>.</w:t>
-            </w:r>
+              <w:t>Vendas de bares e restaurantes caem 4% em setembro</w:t>
+            </w:r>
+            <w:r>
+              <w:t>/24</w:t>
+            </w:r>
+            <w:r>
+              <w:t>,</w:t>
+            </w:r>
+            <w:r>
+              <w:t xml:space="preserve"> </w:t>
+            </w:r>
+            <w:r>
+              <w:t>aponta Abrasel.</w:t>
+            </w:r>
+          </w:p>
+          <w:p>
+            <w:pPr>
+              <w:jc w:val="both"/>
+            </w:pPr>
           </w:p>
         </w:tc>
         <w:tc>
@@ -2599,7 +2646,13 @@
               <w:jc w:val="both"/>
             </w:pPr>
             <w:r>
-              <w:t>Aumentar a capacidade de atendimento de nossos clientes em pelo menos 15% ao ano, para que possam crescer progressivamente, e no máximo 25%, para evitar uma alta demanda na qual não conseguiriam suprir.</w:t>
+              <w:t xml:space="preserve">Aumentar a capacidade de atendimento de nossos clientes em pelo menos 15% ao ano, para que possam crescer progressivamente, e no máximo 25%, para evitar uma alta demanda na qual não </w:t>
+            </w:r>
+            <w:r>
+              <w:t>conseguiríamos</w:t>
+            </w:r>
+            <w:r>
+              <w:t xml:space="preserve"> suprir.</w:t>
             </w:r>
           </w:p>
         </w:tc>
@@ -2631,10 +2684,13 @@
               <w:jc w:val="both"/>
             </w:pPr>
             <w:r>
-              <w:t>Segundo pesquisas, r</w:t>
-            </w:r>
-            <w:r>
-              <w:t>egulação apressada da IA pode prejudicar desenvolvimento tecnológico e gerar custos ao País</w:t>
+              <w:t>Segundo Fecomercio-SP, regulação apressada da IA pode</w:t>
+            </w:r>
+            <w:r>
+              <w:t xml:space="preserve"> </w:t>
+            </w:r>
+            <w:r>
+              <w:t>prejudicar desenvolvimento tecnológico e gerar custos ao país.</w:t>
             </w:r>
           </w:p>
         </w:tc>
@@ -2660,7 +2716,13 @@
               <w:jc w:val="both"/>
             </w:pPr>
             <w:r>
-              <w:t xml:space="preserve">Evitar problemas judiciais, que podem acarretar em grandes prejuízos, ou até mesmo falência da empresa.  </w:t>
+              <w:t xml:space="preserve">Garantir que 100% dos nossos funcionários participem de palestras e treinamentos que </w:t>
+            </w:r>
+            <w:r>
+              <w:t>tratam de</w:t>
+            </w:r>
+            <w:r>
+              <w:t xml:space="preserve"> assuntos sobre a LGPD.</w:t>
             </w:r>
           </w:p>
         </w:tc>
@@ -2783,7 +2845,7 @@
                 <w:rFonts w:ascii="Calibri" w:hAnsi="Calibri" w:cs="Calibri"/>
                 <w:color w:val="000000"/>
               </w:rPr>
-              <w:t>Garantir que em meio a tantas empresas e startups surgindo, consigamos um lugar estável no mercado, fidelizando clientes por pelo menos um ano.</w:t>
+              <w:t>Garantir que nossos clientes melhorem suas receitas em pelo menos 35% ao ano.</w:t>
             </w:r>
           </w:p>
         </w:tc>
@@ -2971,7 +3033,7 @@
               <w:jc w:val="both"/>
             </w:pPr>
             <w:r>
-              <w:t>Alto índice de crescimento do mercado tecnológico, e uma forte oferta de novos softwares que oferecem melhoria de desempenho em diversos setores.</w:t>
+              <w:t>Segundo o levantamento da ACATE, o setor de tecnologia no Brasil faturou R$ 754,9 bilhões em 2023, com um crescimento de 5,2% em relação ao ano anterior, e valor anual 23% maior se comparado a 2020.</w:t>
             </w:r>
           </w:p>
         </w:tc>
@@ -2997,7 +3059,7 @@
               <w:jc w:val="both"/>
             </w:pPr>
             <w:r>
-              <w:t xml:space="preserve">Garantir a qualidade do serviço prestado pela InsightLab, mantendo fortes parcerias com pelo menos 3 fornecedores de produtos ou serviços, de cada setor da empresa. </w:t>
+              <w:t>Manter fortes parcerias com pelo menos 3 fornecedores de produtos ou serviços, de cada setor da empresa.</w:t>
             </w:r>
           </w:p>
         </w:tc>
@@ -3054,7 +3116,7 @@
               <w:jc w:val="both"/>
             </w:pPr>
             <w:r>
-              <w:t>Ganhar cada vez mais espaço em redes e franquias, garantindo a transparência no atendimento e serviço prestado, tornando no mínimo 50% dos clientes, recorrentes em um período de 3 anos em média.</w:t>
+              <w:t>Fidelizar no mínimo 50% dos clientes em um período em média de 3 anos.</w:t>
             </w:r>
           </w:p>
         </w:tc>
@@ -3122,22 +3184,13 @@
               <w:jc w:val="both"/>
             </w:pPr>
             <w:r>
-              <w:t xml:space="preserve">Empresas de outros segmentos crescendo. No </w:t>
-            </w:r>
-            <w:r>
-              <w:t>modelo de atacarejo</w:t>
-            </w:r>
-            <w:r>
-              <w:t>, por exemplo</w:t>
-            </w:r>
-            <w:r>
-              <w:t>, segmento que combina o ataca</w:t>
-            </w:r>
-            <w:r>
-              <w:t>do e o varejo, tem ganhado força, mesmo em crises econômicas</w:t>
-            </w:r>
-            <w:r>
-              <w:t>.</w:t>
+              <w:t xml:space="preserve">Empresas de outros segmentos crescendo. No modelo de atacarejo, por exemplo, segmento que combina o atacado e o varejo, tem ganhado força, mesmo em crises econômicas, </w:t>
+            </w:r>
+            <w:r>
+              <w:t>s</w:t>
+            </w:r>
+            <w:r>
+              <w:t>egundo o CEO do Grupo Coutinho.</w:t>
             </w:r>
           </w:p>
         </w:tc>
@@ -3163,7 +3216,7 @@
               <w:jc w:val="both"/>
             </w:pPr>
             <w:r>
-              <w:t>Garantir a expertise em bares e restaurantes, em 60% da nossa demanda, e nos 40% restantes, criar departamentos para atendimentos de empresas de outros segmentos, para diminuir impactos econômicos em caso de crise.</w:t>
+              <w:t>Garantir a expertise em bares e restaurantes, em 80% da nossa demanda, e nos 20% restantes, criar departamentos para atendimentos de empresas de outros segmentos, para diminuir impactos econômicos em caso de crise.</w:t>
             </w:r>
           </w:p>
         </w:tc>
@@ -3183,6 +3236,14 @@
         </w:rPr>
         <w:t xml:space="preserve">1.4.3 Pontos fracos + oportunidades = estratégias de melhoria </w:t>
       </w:r>
+    </w:p>
+    <w:p>
+      <w:pPr>
+        <w:jc w:val="both"/>
+        <w:rPr>
+          <w:b/>
+        </w:rPr>
+      </w:pPr>
     </w:p>
     <w:p>
       <w:pPr>
@@ -3400,7 +3461,7 @@
               <w:rPr>
                 <w:bCs/>
               </w:rPr>
-              <w:t>Nunca deixar um cliente prejudicado, mesmo que isso acarrete em algum prejuízo temporário, pois é mais viável perder em uma venda, do que o cliente.</w:t>
+              <w:t>Estabelecer e manter parcerias sólidas com no mínimo 3 fornecedores de produtos ou serviços em cada setor da empresa.</w:t>
             </w:r>
           </w:p>
         </w:tc>
@@ -3443,13 +3504,7 @@
               <w:rPr>
                 <w:bCs/>
               </w:rPr>
-              <w:t>O tamanho do mercado de análise de dados de alto desempenho é estimado em US$ 97,19 bilhões em 2024, e deverá atingir US$ 280,69 bilhões até 2029</w:t>
-            </w:r>
-            <w:r>
-              <w:rPr>
-                <w:bCs/>
-              </w:rPr>
-              <w:t>, gerando fortes concorrentes com tecnologias e ferramentas mais avançadas.</w:t>
+              <w:t>O tamanho do mercado de análise de dados de alto desempenho é estimado em US$ 97,19 bilhões em 2024, e deverá atingir US$ 280,69 bilhões até 2029, aponta Mordor Intelligence</w:t>
             </w:r>
           </w:p>
         </w:tc>
@@ -3487,7 +3542,7 @@
               <w:rPr>
                 <w:bCs/>
               </w:rPr>
-              <w:t xml:space="preserve">Acompanhar o crescimento do mercado, e estar entre uma das maiores referências do ramo até 2029. </w:t>
+              <w:t>Ser referência na área de análise de dados em Sorocaba e região até o final de 2029.</w:t>
             </w:r>
           </w:p>
         </w:tc>
@@ -3586,7 +3641,7 @@
               <w:jc w:val="both"/>
             </w:pPr>
             <w:r>
-              <w:t>Manter os clientes que já consomem nossos serviços, dando a eles a oportunidade de ver nossa empresa com mais valor. E agregar cerca de 40% da nossa capacidade de atendimento em empresas de diferentes setores até 2027, garantindo a estabilidade e evitando a sujeição de apenas um mercado.</w:t>
+              <w:t>Manter os clientes, dando a eles a oportunidade de ver nossa empresa com mais valor. Agregar cerca de 20% da nossa capacidade de atendimento em empresas de diferentes setores até 2027.</w:t>
             </w:r>
           </w:p>
         </w:tc>
@@ -3605,6 +3660,26 @@
         </w:rPr>
         <w:t>1.4.4 Pontos fracos + ameaças = estratégia de defesa</w:t>
       </w:r>
+    </w:p>
+    <w:p>
+      <w:pPr>
+        <w:jc w:val="both"/>
+        <w:rPr>
+          <w:b/>
+          <w:sz w:val="32"/>
+          <w:szCs w:val="28"/>
+        </w:rPr>
+      </w:pPr>
+    </w:p>
+    <w:p>
+      <w:pPr>
+        <w:jc w:val="both"/>
+        <w:rPr>
+          <w:b/>
+          <w:sz w:val="32"/>
+          <w:szCs w:val="28"/>
+        </w:rPr>
+      </w:pPr>
     </w:p>
     <w:p>
       <w:pPr>
@@ -3824,7 +3899,7 @@
           <w:b/>
           <w:bCs/>
         </w:rPr>
-        <w:t xml:space="preserve"> &amp; Trends Analysis Report </w:t>
+        <w:t xml:space="preserve"> &amp; Trends </w:t>
       </w:r>
       <w:proofErr w:type="spellStart"/>
       <w:r>
@@ -3832,6 +3907,22 @@
           <w:b/>
           <w:bCs/>
         </w:rPr>
+        <w:t>Analysis</w:t>
+      </w:r>
+      <w:proofErr w:type="spellEnd"/>
+      <w:r>
+        <w:rPr>
+          <w:b/>
+          <w:bCs/>
+        </w:rPr>
+        <w:t xml:space="preserve"> Report </w:t>
+      </w:r>
+      <w:proofErr w:type="spellStart"/>
+      <w:r>
+        <w:rPr>
+          <w:b/>
+          <w:bCs/>
+        </w:rPr>
         <w:t>By</w:t>
       </w:r>
       <w:proofErr w:type="spellEnd"/>
@@ -3968,7 +4059,23 @@
           <w:b/>
           <w:bCs/>
         </w:rPr>
-        <w:t xml:space="preserve">, And </w:t>
+        <w:t xml:space="preserve">, </w:t>
+      </w:r>
+      <w:proofErr w:type="spellStart"/>
+      <w:r>
+        <w:rPr>
+          <w:b/>
+          <w:bCs/>
+        </w:rPr>
+        <w:t>And</w:t>
+      </w:r>
+      <w:proofErr w:type="spellEnd"/>
+      <w:r>
+        <w:rPr>
+          <w:b/>
+          <w:bCs/>
+        </w:rPr>
+        <w:t xml:space="preserve"> </w:t>
       </w:r>
       <w:proofErr w:type="spellStart"/>
       <w:r>
@@ -4114,11 +4221,19 @@
       <w:r>
         <w:t xml:space="preserve"> </w:t>
       </w:r>
-      <w:r>
-        <w:rPr>
-          <w:b/>
-        </w:rPr>
-        <w:t>Storytelling com dados: o que é, como fazer e exemplos</w:t>
+      <w:proofErr w:type="spellStart"/>
+      <w:r>
+        <w:rPr>
+          <w:b/>
+        </w:rPr>
+        <w:t>Storytelling</w:t>
+      </w:r>
+      <w:proofErr w:type="spellEnd"/>
+      <w:r>
+        <w:rPr>
+          <w:b/>
+        </w:rPr>
+        <w:t xml:space="preserve"> com dados: o que é, como fazer e exemplos</w:t>
       </w:r>
       <w:r>
         <w:t xml:space="preserve">. Disponível em: </w:t>

</xml_diff>